<commit_message>
fixed one ref and figures
</commit_message>
<xml_diff>
--- a/6/ac4310/Facial Expression and Emotion detection.docx
+++ b/6/ac4310/Facial Expression and Emotion detection.docx
@@ -28,34 +28,6 @@
     </w:p>
     <w:p>
       <w:pPr>
-        <w:rPr>
-          <w:rFonts w:ascii="Times New Roman" w:eastAsia="Times New Roman" w:hAnsi="Times New Roman" w:cs="Times New Roman"/>
-        </w:rPr>
-      </w:pPr>
-      <w:r>
-        <w:rPr>
-          <w:rFonts w:ascii="Times New Roman" w:eastAsia="Times New Roman" w:hAnsi="Times New Roman" w:cs="Times New Roman"/>
-        </w:rPr>
-        <w:br/>
-      </w:r>
-      <w:r>
-        <w:rPr>
-          <w:rFonts w:ascii="Times New Roman" w:eastAsia="Times New Roman" w:hAnsi="Times New Roman" w:cs="Times New Roman"/>
-        </w:rPr>
-        <w:br/>
-      </w:r>
-      <w:r>
-        <w:rPr>
-          <w:rFonts w:ascii="Times New Roman" w:eastAsia="Times New Roman" w:hAnsi="Times New Roman" w:cs="Times New Roman"/>
-          <w:color w:val="000000"/>
-          <w:sz w:val="22"/>
-          <w:szCs w:val="22"/>
-        </w:rPr>
-        <w:br/>
-      </w:r>
-    </w:p>
-    <w:p>
-      <w:pPr>
         <w:spacing w:before="120"/>
         <w:jc w:val="center"/>
         <w:rPr>
@@ -141,7 +113,7 @@
     </w:p>
     <w:p>
       <w:pPr>
-        <w:spacing w:after="240"/>
+        <w:jc w:val="center"/>
         <w:rPr>
           <w:rFonts w:ascii="Times New Roman" w:eastAsia="Times New Roman" w:hAnsi="Times New Roman" w:cs="Times New Roman"/>
         </w:rPr>
@@ -217,33 +189,6 @@
           <w:rFonts w:ascii="Times New Roman" w:eastAsia="Times New Roman" w:hAnsi="Times New Roman" w:cs="Times New Roman"/>
         </w:rPr>
       </w:pPr>
-      <w:r>
-        <w:rPr>
-          <w:rFonts w:ascii="Times New Roman" w:eastAsia="Times New Roman" w:hAnsi="Times New Roman" w:cs="Times New Roman"/>
-        </w:rPr>
-        <w:br/>
-      </w:r>
-      <w:r>
-        <w:rPr>
-          <w:rFonts w:ascii="Times New Roman" w:eastAsia="Times New Roman" w:hAnsi="Times New Roman" w:cs="Times New Roman"/>
-          <w:color w:val="000000"/>
-          <w:sz w:val="22"/>
-          <w:szCs w:val="22"/>
-        </w:rPr>
-        <w:br/>
-      </w:r>
-      <w:r>
-        <w:rPr>
-          <w:rFonts w:ascii="Times New Roman" w:eastAsia="Times New Roman" w:hAnsi="Times New Roman" w:cs="Times New Roman"/>
-        </w:rPr>
-        <w:br/>
-      </w:r>
-      <w:r>
-        <w:rPr>
-          <w:rFonts w:ascii="Times New Roman" w:eastAsia="Times New Roman" w:hAnsi="Times New Roman" w:cs="Times New Roman"/>
-        </w:rPr>
-        <w:br/>
-      </w:r>
       <w:r>
         <w:rPr>
           <w:rFonts w:ascii="Times New Roman" w:eastAsia="Times New Roman" w:hAnsi="Times New Roman" w:cs="Times New Roman"/>
@@ -530,17 +475,7 @@
           <w:sz w:val="20"/>
           <w:szCs w:val="20"/>
         </w:rPr>
-        <w:t xml:space="preserve">Convolutional Neural networks allow computers to see, meaning that Convnets is used to recognize images by transforming the original image into a class scoring through layers. CNN was inspired by the visual cortex. Every </w:t>
-      </w:r>
-      <w:r>
-        <w:rPr>
-          <w:rFonts w:ascii="Times New Roman" w:eastAsia="Times New Roman" w:hAnsi="Times New Roman" w:cs="Times New Roman"/>
-          <w:color w:val="000000"/>
-          <w:sz w:val="20"/>
-          <w:szCs w:val="20"/>
-        </w:rPr>
-        <w:lastRenderedPageBreak/>
-        <w:t>time we see something, a series of layers of neurons get activated, and each layer will detect a set of features such as lines, edges. The high level of layers will detect more complex features in order to recognize what we saw.</w:t>
+        <w:t>Convolutional Neural networks allow computers to see, meaning that Convnets is used to recognize images by transforming the original image into a class scoring through layers. CNN was inspired by the visual cortex. Every time we see something, a series of layers of neurons get activated, and each layer will detect a set of features such as lines, edges. The high level of layers will detect more complex features in order to recognize what we saw.</w:t>
       </w:r>
     </w:p>
     <w:p>
@@ -598,7 +533,99 @@
           <w:sz w:val="20"/>
           <w:szCs w:val="20"/>
         </w:rPr>
-        <w:t>this paper [1] represented a reduction effort on facial expression using deep learning which is regarded as automatically extract useful features from raw data. [1] used two different deep learning models, The first deep network called DTAN that extracts temporal appearance features from image sequences. However, the other deep network used called DTGN which to extract temporal geometry features from temporal facial landmark points. These two models combined together using integration method in terms to boots the performance of facial expression recognition. the DTAN in the first layer have the ability to obtain the difference between the input frames. Furthermore, the important landmark points extracted by DTGN were also shown.</w:t>
+        <w:t xml:space="preserve">this paper </w:t>
+      </w:r>
+      <w:r>
+        <w:rPr>
+          <w:rFonts w:ascii="Times New Roman" w:eastAsia="Times New Roman" w:hAnsi="Times New Roman" w:cs="Times New Roman"/>
+          <w:color w:val="000000"/>
+          <w:sz w:val="20"/>
+          <w:szCs w:val="20"/>
+        </w:rPr>
+        <w:fldChar w:fldCharType="begin" w:fldLock="1"/>
+      </w:r>
+      <w:r>
+        <w:rPr>
+          <w:rFonts w:ascii="Times New Roman" w:eastAsia="Times New Roman" w:hAnsi="Times New Roman" w:cs="Times New Roman"/>
+          <w:color w:val="000000"/>
+          <w:sz w:val="20"/>
+          <w:szCs w:val="20"/>
+        </w:rPr>
+        <w:instrText>ADDIN CSL_CITATION {"citationItems":[{"id":"ITEM-1","itemData":{"DOI":"10.1109/ICCV.2015.341","ISBN":"9781467383912","ISSN":"15505499","abstract":"Temporal information has useful features for recogniz-ing facial expressions. However, to manually design useful features requires a lot of effort. In this paper, to reduce this effort, a deep learning technique, which is regarded as a tool to automatically extract useful features from raw data, is adopted. Our deep network is based on two different models. The first deep network extracts temporal appear-ance features from image sequences, while the other deep network extracts temporal geometry features from tempo-ral facial landmark points. These two models are combined using a new integration method in order to boost the perfor-mance of the facial expression recognition. Through several experiments, we show that the two models cooperate with each other. As a result, we achieve superior performance to other state-of-the-art methods in the CK+ and Oulu-CASIA databases. Furthermore, we show that our new integration method gives more accurate results than traditional meth-ods, such as a weighted summation and a feature concate-nation method.","author":[{"dropping-particle":"","family":"Jung","given":"Heechul","non-dropping-particle":"","parse-names":false,"suffix":""},{"dropping-particle":"","family":"Lee","given":"Sihaeng","non-dropping-particle":"","parse-names":false,"suffix":""},{"dropping-particle":"","family":"Yim","given":"Junho","non-dropping-particle":"","parse-names":false,"suffix":""},{"dropping-particle":"","family":"Park","given":"Sunjeong","non-dropping-particle":"","parse-names":false,"suffix":""},{"dropping-particle":"","family":"Kim","given":"Junmo","non-dropping-particle":"","parse-names":false,"suffix":""}],"container-title":"Proceedings of the IEEE International Conference on Computer Vision","id":"ITEM-1","issued":{"date-parts":[["2015"]]},"title":"Joint fine-tuning in deep neural networks for facial expression recognition","type":"paper-conference"},"uris":["http://www.mendeley.com/documents/?uuid=3c98d82c-70cb-4bb0-bbd9-3f5eacd8b443"]}],"mendeley":{"formattedCitation":"[1]","plainTextFormattedCitation":"[1]"},"properties":{"noteIndex":0},"schema":"https://github.com/citation-style-language/schema/raw/master/csl-citation.json"}</w:instrText>
+      </w:r>
+      <w:r>
+        <w:rPr>
+          <w:rFonts w:ascii="Times New Roman" w:eastAsia="Times New Roman" w:hAnsi="Times New Roman" w:cs="Times New Roman"/>
+          <w:color w:val="000000"/>
+          <w:sz w:val="20"/>
+          <w:szCs w:val="20"/>
+        </w:rPr>
+        <w:fldChar w:fldCharType="separate"/>
+      </w:r>
+      <w:r>
+        <w:rPr>
+          <w:rFonts w:ascii="Times New Roman" w:eastAsia="Times New Roman" w:hAnsi="Times New Roman" w:cs="Times New Roman"/>
+          <w:noProof/>
+          <w:color w:val="000000"/>
+          <w:sz w:val="20"/>
+          <w:szCs w:val="20"/>
+        </w:rPr>
+        <w:t>[1]</w:t>
+      </w:r>
+      <w:r>
+        <w:rPr>
+          <w:rFonts w:ascii="Times New Roman" w:eastAsia="Times New Roman" w:hAnsi="Times New Roman" w:cs="Times New Roman"/>
+          <w:color w:val="000000"/>
+          <w:sz w:val="20"/>
+          <w:szCs w:val="20"/>
+        </w:rPr>
+        <w:fldChar w:fldCharType="end"/>
+      </w:r>
+      <w:r>
+        <w:rPr>
+          <w:rFonts w:ascii="Times New Roman" w:eastAsia="Times New Roman" w:hAnsi="Times New Roman" w:cs="Times New Roman"/>
+          <w:color w:val="000000"/>
+          <w:sz w:val="20"/>
+          <w:szCs w:val="20"/>
+        </w:rPr>
+        <w:t xml:space="preserve"> </w:t>
+      </w:r>
+      <w:r>
+        <w:rPr>
+          <w:rFonts w:ascii="Times New Roman" w:eastAsia="Times New Roman" w:hAnsi="Times New Roman" w:cs="Times New Roman"/>
+          <w:color w:val="000000"/>
+          <w:sz w:val="20"/>
+          <w:szCs w:val="20"/>
+        </w:rPr>
+        <w:t>represented a reduction effort on facial expression using deep learning which is regarded as automatically extract useful features from raw data.</w:t>
+      </w:r>
+      <w:r>
+        <w:rPr>
+          <w:rFonts w:ascii="Times New Roman" w:eastAsia="Times New Roman" w:hAnsi="Times New Roman" w:cs="Times New Roman"/>
+          <w:color w:val="000000"/>
+          <w:sz w:val="20"/>
+          <w:szCs w:val="20"/>
+        </w:rPr>
+        <w:t xml:space="preserve"> The authors </w:t>
+      </w:r>
+      <w:r>
+        <w:rPr>
+          <w:rFonts w:ascii="Times New Roman" w:eastAsia="Times New Roman" w:hAnsi="Times New Roman" w:cs="Times New Roman"/>
+          <w:color w:val="000000"/>
+          <w:sz w:val="20"/>
+          <w:szCs w:val="20"/>
+        </w:rPr>
+        <w:t xml:space="preserve">used two different deep learning models, The first deep network called DTAN that extracts temporal appearance features from image sequences. However, </w:t>
+      </w:r>
+      <w:r>
+        <w:rPr>
+          <w:rFonts w:ascii="Times New Roman" w:eastAsia="Times New Roman" w:hAnsi="Times New Roman" w:cs="Times New Roman"/>
+          <w:color w:val="000000"/>
+          <w:sz w:val="20"/>
+          <w:szCs w:val="20"/>
+        </w:rPr>
+        <w:lastRenderedPageBreak/>
+        <w:t>the other deep network used called DTGN which to extract temporal geometry features from temporal facial landmark points. These two models combined together using integration method in terms to boots the performance of facial expression recognition. the DTAN in the first layer have the ability to obtain the difference between the input frames. Furthermore, the important landmark points extracted by DTGN were also shown.</w:t>
       </w:r>
     </w:p>
     <w:p>
@@ -654,8 +681,8 @@
         </w:rPr>
         <w:drawing>
           <wp:inline distT="0" distB="0" distL="0" distR="0">
-            <wp:extent cx="5727700" cy="3877945"/>
-            <wp:effectExtent l="0" t="0" r="0" b="0"/>
+            <wp:extent cx="5246764" cy="3552327"/>
+            <wp:effectExtent l="0" t="0" r="0" b="3810"/>
             <wp:docPr id="4" name="Picture 4" descr="https://lh5.googleusercontent.com/iwRd0bELInNx7CL8kFkZrCP-32L9sTob9UTs6iGwOTrhKysYoloj7DPCN6f8PZv1x8NcRACLwonivTbbYI6_B3AJuBd5Oqm4Uv4pgvfp0E6eZ8JiDysyodYHh9610ev8mG67u7dO"/>
             <wp:cNvGraphicFramePr>
               <a:graphicFrameLocks xmlns:a="http://schemas.openxmlformats.org/drawingml/2006/main" noChangeAspect="1"/>
@@ -670,7 +697,7 @@
                     </pic:cNvPicPr>
                   </pic:nvPicPr>
                   <pic:blipFill>
-                    <a:blip r:embed="rId5">
+                    <a:blip r:embed="rId6">
                       <a:extLst>
                         <a:ext uri="{28A0092B-C50C-407E-A947-70E740481C1C}">
                           <a14:useLocalDpi xmlns:a14="http://schemas.microsoft.com/office/drawing/2010/main" val="0"/>
@@ -685,7 +712,7 @@
                   <pic:spPr bwMode="auto">
                     <a:xfrm>
                       <a:off x="0" y="0"/>
-                      <a:ext cx="5727700" cy="3877945"/>
+                      <a:ext cx="5258313" cy="3560146"/>
                     </a:xfrm>
                     <a:prstGeom prst="rect">
                       <a:avLst/>
@@ -710,41 +737,6 @@
         </w:rPr>
         <w:fldChar w:fldCharType="end"/>
       </w:r>
-    </w:p>
-    <w:p>
-      <w:pPr>
-        <w:rPr>
-          <w:rFonts w:ascii="Times New Roman" w:eastAsia="Times New Roman" w:hAnsi="Times New Roman" w:cs="Times New Roman"/>
-        </w:rPr>
-      </w:pPr>
-    </w:p>
-    <w:p>
-      <w:pPr>
-        <w:spacing w:before="150" w:after="60"/>
-        <w:ind w:left="289" w:right="-720" w:firstLine="288"/>
-        <w:jc w:val="center"/>
-        <w:rPr>
-          <w:rFonts w:ascii="Times New Roman" w:eastAsia="Times New Roman" w:hAnsi="Times New Roman" w:cs="Times New Roman"/>
-        </w:rPr>
-      </w:pPr>
-      <w:r>
-        <w:rPr>
-          <w:rFonts w:ascii="Times New Roman" w:eastAsia="Times New Roman" w:hAnsi="Times New Roman" w:cs="Times New Roman"/>
-          <w:color w:val="000000"/>
-          <w:sz w:val="20"/>
-          <w:szCs w:val="20"/>
-        </w:rPr>
-        <w:t>Visualization of DTGN in figure (a) and (b):</w:t>
-      </w:r>
-    </w:p>
-    <w:p>
-      <w:pPr>
-        <w:spacing w:before="150" w:after="60"/>
-        <w:ind w:left="289" w:right="-720" w:firstLine="288"/>
-        <w:rPr>
-          <w:rFonts w:ascii="Times New Roman" w:eastAsia="Times New Roman" w:hAnsi="Times New Roman" w:cs="Times New Roman"/>
-        </w:rPr>
-      </w:pPr>
       <w:r>
         <w:rPr>
           <w:rFonts w:ascii="Times New Roman" w:eastAsia="Times New Roman" w:hAnsi="Times New Roman" w:cs="Times New Roman"/>
@@ -764,21 +756,18 @@
     </w:p>
     <w:p>
       <w:pPr>
+        <w:keepNext/>
         <w:spacing w:before="150" w:after="60"/>
         <w:ind w:left="289" w:firstLine="288"/>
         <w:jc w:val="center"/>
-        <w:rPr>
-          <w:rFonts w:ascii="Times New Roman" w:eastAsia="Times New Roman" w:hAnsi="Times New Roman" w:cs="Times New Roman"/>
-        </w:rPr>
-      </w:pPr>
-      <w:r>
-        <w:rPr>
-          <w:rFonts w:ascii="Times New Roman" w:eastAsia="Times New Roman" w:hAnsi="Times New Roman" w:cs="Times New Roman"/>
-          <w:color w:val="000000"/>
-          <w:sz w:val="20"/>
-          <w:szCs w:val="20"/>
-        </w:rPr>
-        <w:lastRenderedPageBreak/>
+      </w:pPr>
+      <w:r>
+        <w:rPr>
+          <w:rFonts w:ascii="Times New Roman" w:eastAsia="Times New Roman" w:hAnsi="Times New Roman" w:cs="Times New Roman"/>
+          <w:color w:val="000000"/>
+          <w:sz w:val="20"/>
+          <w:szCs w:val="20"/>
+        </w:rPr>
         <w:t xml:space="preserve"> </w:t>
       </w:r>
       <w:r>
@@ -834,7 +823,7 @@
                     </pic:cNvPicPr>
                   </pic:nvPicPr>
                   <pic:blipFill>
-                    <a:blip r:embed="rId6">
+                    <a:blip r:embed="rId7">
                       <a:extLst>
                         <a:ext uri="{28A0092B-C50C-407E-A947-70E740481C1C}">
                           <a14:useLocalDpi xmlns:a14="http://schemas.microsoft.com/office/drawing/2010/main" val="0"/>
@@ -877,29 +866,42 @@
     </w:p>
     <w:p>
       <w:pPr>
-        <w:rPr>
-          <w:rFonts w:ascii="Times New Roman" w:eastAsia="Times New Roman" w:hAnsi="Times New Roman" w:cs="Times New Roman"/>
-        </w:rPr>
-      </w:pPr>
-    </w:p>
-    <w:p>
-      <w:pPr>
-        <w:spacing w:before="150" w:after="60"/>
-        <w:ind w:left="289" w:firstLine="288"/>
+        <w:pStyle w:val="Caption"/>
         <w:jc w:val="center"/>
         <w:rPr>
           <w:rFonts w:ascii="Times New Roman" w:eastAsia="Times New Roman" w:hAnsi="Times New Roman" w:cs="Times New Roman"/>
         </w:rPr>
       </w:pPr>
       <w:r>
-        <w:rPr>
-          <w:rFonts w:ascii="Times New Roman" w:eastAsia="Times New Roman" w:hAnsi="Times New Roman" w:cs="Times New Roman"/>
-          <w:color w:val="000000"/>
-          <w:sz w:val="20"/>
-          <w:szCs w:val="20"/>
-        </w:rPr>
-        <w:t xml:space="preserve">  Visualization of DTAN in figure (c) and (d)</w:t>
-      </w:r>
+        <w:t xml:space="preserve">Fig </w:t>
+      </w:r>
+      <w:fldSimple w:instr=" SEQ Fig \* ARABIC ">
+        <w:r>
+          <w:rPr>
+            <w:noProof/>
+          </w:rPr>
+          <w:t>1</w:t>
+        </w:r>
+      </w:fldSimple>
+      <w:r>
+        <w:rPr>
+          <w:lang w:val="en-US"/>
+        </w:rPr>
+        <w:t xml:space="preserve"> </w:t>
+      </w:r>
+      <w:r>
+        <w:rPr>
+          <w:lang w:val="en-US"/>
+        </w:rPr>
+        <w:t xml:space="preserve">  Visualization of DTAN</w:t>
+      </w:r>
+    </w:p>
+    <w:p>
+      <w:pPr>
+        <w:rPr>
+          <w:rFonts w:ascii="Times New Roman" w:eastAsia="Times New Roman" w:hAnsi="Times New Roman" w:cs="Times New Roman"/>
+        </w:rPr>
+      </w:pPr>
     </w:p>
     <w:p>
       <w:pPr>
@@ -923,7 +925,8 @@
           <w:sz w:val="20"/>
           <w:szCs w:val="20"/>
         </w:rPr>
-        <w:t xml:space="preserve">  In this work [2] showed that convolutional neural networks (CNNs) can achieve strong performance and it showed that which part of face exactly has been influenced the CNNs prediction. In this paper [2] trained the CNNs with zero-</w:t>
+        <w:lastRenderedPageBreak/>
+        <w:t xml:space="preserve">  In this work [2] showed that convolutional neural networks (CNNs) can achieve strong performance and it showed that which part of face exactly has been influenced the CNNs prediction. In this paper trained the CNNs with zero-</w:t>
       </w:r>
       <w:proofErr w:type="spellStart"/>
       <w:r>
@@ -1015,7 +1018,7 @@
                     </pic:cNvPicPr>
                   </pic:nvPicPr>
                   <pic:blipFill>
-                    <a:blip r:embed="rId7">
+                    <a:blip r:embed="rId8">
                       <a:extLst>
                         <a:ext uri="{28A0092B-C50C-407E-A947-70E740481C1C}">
                           <a14:useLocalDpi xmlns:a14="http://schemas.microsoft.com/office/drawing/2010/main" val="0"/>
@@ -1081,7 +1084,6 @@
           <w:sz w:val="20"/>
           <w:szCs w:val="20"/>
         </w:rPr>
-        <w:lastRenderedPageBreak/>
         <w:t>Visualization of spatial patterns that activate 10 selected filters</w:t>
       </w:r>
     </w:p>
@@ -1386,6 +1388,7 @@
           <w:rFonts w:ascii="Times New Roman" w:eastAsia="Times New Roman" w:hAnsi="Times New Roman" w:cs="Times New Roman"/>
           <w:color w:val="000000"/>
         </w:rPr>
+        <w:lastRenderedPageBreak/>
         <w:fldChar w:fldCharType="begin"/>
       </w:r>
       <w:r>
@@ -1426,7 +1429,7 @@
                     </pic:cNvPicPr>
                   </pic:nvPicPr>
                   <pic:blipFill>
-                    <a:blip r:embed="rId8">
+                    <a:blip r:embed="rId9">
                       <a:extLst>
                         <a:ext uri="{28A0092B-C50C-407E-A947-70E740481C1C}">
                           <a14:useLocalDpi xmlns:a14="http://schemas.microsoft.com/office/drawing/2010/main" val="0"/>
@@ -1532,7 +1535,6 @@
           <w:sz w:val="20"/>
           <w:szCs w:val="20"/>
         </w:rPr>
-        <w:lastRenderedPageBreak/>
         <w:t>Algorithm</w:t>
       </w:r>
     </w:p>
@@ -1823,6 +1825,7 @@
           <w:sz w:val="20"/>
           <w:szCs w:val="20"/>
         </w:rPr>
+        <w:lastRenderedPageBreak/>
         <w:drawing>
           <wp:inline distT="0" distB="0" distL="0" distR="0">
             <wp:extent cx="5322439" cy="5606853"/>
@@ -1839,7 +1842,7 @@
                     <pic:cNvPicPr/>
                   </pic:nvPicPr>
                   <pic:blipFill>
-                    <a:blip r:embed="rId9">
+                    <a:blip r:embed="rId10">
                       <a:extLst>
                         <a:ext uri="{28A0092B-C50C-407E-A947-70E740481C1C}">
                           <a14:useLocalDpi xmlns:a14="http://schemas.microsoft.com/office/drawing/2010/main" val="0"/>
@@ -1879,21 +1882,29 @@
         </w:rPr>
       </w:pPr>
       <w:r>
-        <w:t>Figu</w:t>
-      </w:r>
-      <w:bookmarkStart w:id="0" w:name="_GoBack"/>
-      <w:bookmarkEnd w:id="0"/>
-      <w:r>
-        <w:t xml:space="preserve">re </w:t>
-      </w:r>
-      <w:fldSimple w:instr=" SEQ Figure \* ARABIC ">
-        <w:r>
-          <w:rPr>
-            <w:noProof/>
-          </w:rPr>
-          <w:t>1</w:t>
-        </w:r>
-      </w:fldSimple>
+        <w:t xml:space="preserve">Figure </w:t>
+      </w:r>
+      <w:r>
+        <w:fldChar w:fldCharType="begin"/>
+      </w:r>
+      <w:r>
+        <w:instrText xml:space="preserve"> SEQ Figure \* ARABIC </w:instrText>
+      </w:r>
+      <w:r>
+        <w:fldChar w:fldCharType="separate"/>
+      </w:r>
+      <w:r>
+        <w:rPr>
+          <w:noProof/>
+        </w:rPr>
+        <w:t>1</w:t>
+      </w:r>
+      <w:r>
+        <w:rPr>
+          <w:noProof/>
+        </w:rPr>
+        <w:fldChar w:fldCharType="end"/>
+      </w:r>
       <w:r>
         <w:rPr>
           <w:lang w:val="en-US"/>
@@ -2083,6 +2094,8 @@
           <w:rFonts w:ascii="Times New Roman" w:eastAsia="Times New Roman" w:hAnsi="Times New Roman" w:cs="Times New Roman"/>
         </w:rPr>
       </w:pPr>
+      <w:bookmarkStart w:id="0" w:name="_GoBack"/>
+      <w:bookmarkEnd w:id="0"/>
       <w:r>
         <w:rPr>
           <w:rFonts w:ascii="Times New Roman" w:eastAsia="Times New Roman" w:hAnsi="Times New Roman" w:cs="Times New Roman"/>
@@ -3691,6 +3704,29 @@
       <w:szCs w:val="18"/>
     </w:rPr>
   </w:style>
+  <w:style w:type="character" w:styleId="Hyperlink">
+    <w:name w:val="Hyperlink"/>
+    <w:basedOn w:val="DefaultParagraphFont"/>
+    <w:uiPriority w:val="99"/>
+    <w:unhideWhenUsed/>
+    <w:rsid w:val="006B746C"/>
+    <w:rPr>
+      <w:color w:val="0563C1" w:themeColor="hyperlink"/>
+      <w:u w:val="single"/>
+    </w:rPr>
+  </w:style>
+  <w:style w:type="character" w:styleId="UnresolvedMention">
+    <w:name w:val="Unresolved Mention"/>
+    <w:basedOn w:val="DefaultParagraphFont"/>
+    <w:uiPriority w:val="99"/>
+    <w:semiHidden/>
+    <w:unhideWhenUsed/>
+    <w:rsid w:val="006B746C"/>
+    <w:rPr>
+      <w:color w:val="605E5C"/>
+      <w:shd w:val="clear" w:color="auto" w:fill="E1DFDD"/>
+    </w:rPr>
+  </w:style>
 </w:styles>
 </file>
 
@@ -3987,4 +4023,16 @@
     </a:ext>
   </a:extLst>
 </a:theme>
+</file>
+
+<file path=customXml/item1.xml><?xml version="1.0" encoding="utf-8"?>
+<b:Sources xmlns:b="http://schemas.openxmlformats.org/officeDocument/2006/bibliography" xmlns="http://schemas.openxmlformats.org/officeDocument/2006/bibliography" SelectedStyle="/APASixthEditionOfficeOnline.xsl" StyleName="APA" Version="6"/>
+</file>
+
+<file path=customXml/itemProps1.xml><?xml version="1.0" encoding="utf-8"?>
+<ds:datastoreItem xmlns:ds="http://schemas.openxmlformats.org/officeDocument/2006/customXml" ds:itemID="{B6783026-8F36-8B47-9DE7-9E4FAF7AE4ED}">
+  <ds:schemaRefs>
+    <ds:schemaRef ds:uri="http://schemas.openxmlformats.org/officeDocument/2006/bibliography"/>
+  </ds:schemaRefs>
+</ds:datastoreItem>
 </file>
</xml_diff>